<commit_message>
Added triggers and updated paper
</commit_message>
<xml_diff>
--- a/Paper.docx
+++ b/Paper.docx
@@ -10116,12 +10116,14 @@
           <w:tab w:val="left" w:pos="2405"/>
         </w:tabs>
         <w:rPr>
+          <w:noProof/>
           <w:sz w:val="24"/>
           <w:szCs w:val="24"/>
         </w:rPr>
       </w:pPr>
       <w:r>
         <w:rPr>
+          <w:noProof/>
           <w:sz w:val="24"/>
           <w:szCs w:val="24"/>
         </w:rPr>
@@ -10134,17 +10136,31 @@
           <w:tab w:val="left" w:pos="2405"/>
         </w:tabs>
         <w:rPr>
+          <w:noProof/>
           <w:sz w:val="24"/>
           <w:szCs w:val="24"/>
         </w:rPr>
       </w:pPr>
       <w:r>
         <w:rPr>
+          <w:noProof/>
           <w:sz w:val="24"/>
           <w:szCs w:val="24"/>
         </w:rPr>
         <w:t>Here is the list of tables that contain modification_date column:</w:t>
       </w:r>
+    </w:p>
+    <w:p>
+      <w:pPr>
+        <w:tabs>
+          <w:tab w:val="left" w:pos="2405"/>
+        </w:tabs>
+        <w:rPr>
+          <w:noProof/>
+          <w:sz w:val="24"/>
+          <w:szCs w:val="24"/>
+        </w:rPr>
+      </w:pPr>
     </w:p>
     <w:p>
       <w:pPr>
@@ -10157,12 +10173,14 @@
           <w:tab w:val="left" w:pos="2405"/>
         </w:tabs>
         <w:rPr>
+          <w:noProof/>
           <w:sz w:val="24"/>
           <w:szCs w:val="24"/>
         </w:rPr>
       </w:pPr>
       <w:r>
         <w:rPr>
+          <w:noProof/>
           <w:sz w:val="24"/>
           <w:szCs w:val="24"/>
         </w:rPr>
@@ -10170,6 +10188,7 @@
       </w:r>
       <w:r>
         <w:rPr>
+          <w:noProof/>
           <w:sz w:val="24"/>
           <w:szCs w:val="24"/>
         </w:rPr>
@@ -10187,12 +10206,14 @@
           <w:tab w:val="left" w:pos="2405"/>
         </w:tabs>
         <w:rPr>
+          <w:noProof/>
           <w:sz w:val="24"/>
           <w:szCs w:val="24"/>
         </w:rPr>
       </w:pPr>
       <w:r>
         <w:rPr>
+          <w:noProof/>
           <w:sz w:val="24"/>
           <w:szCs w:val="24"/>
         </w:rPr>
@@ -10200,6 +10221,7 @@
       </w:r>
       <w:r>
         <w:rPr>
+          <w:noProof/>
           <w:sz w:val="24"/>
           <w:szCs w:val="24"/>
         </w:rPr>
@@ -10217,12 +10239,14 @@
           <w:tab w:val="left" w:pos="2405"/>
         </w:tabs>
         <w:rPr>
+          <w:noProof/>
           <w:sz w:val="24"/>
           <w:szCs w:val="24"/>
         </w:rPr>
       </w:pPr>
       <w:r>
         <w:rPr>
+          <w:noProof/>
           <w:sz w:val="24"/>
           <w:szCs w:val="24"/>
         </w:rPr>
@@ -10230,6 +10254,7 @@
       </w:r>
       <w:r>
         <w:rPr>
+          <w:noProof/>
           <w:sz w:val="24"/>
           <w:szCs w:val="24"/>
         </w:rPr>
@@ -10247,12 +10272,14 @@
           <w:tab w:val="left" w:pos="2405"/>
         </w:tabs>
         <w:rPr>
+          <w:noProof/>
           <w:sz w:val="24"/>
           <w:szCs w:val="24"/>
         </w:rPr>
       </w:pPr>
       <w:r>
         <w:rPr>
+          <w:noProof/>
           <w:sz w:val="24"/>
           <w:szCs w:val="24"/>
         </w:rPr>
@@ -10260,6 +10287,7 @@
       </w:r>
       <w:r>
         <w:rPr>
+          <w:noProof/>
           <w:sz w:val="24"/>
           <w:szCs w:val="24"/>
         </w:rPr>
@@ -10277,12 +10305,14 @@
           <w:tab w:val="left" w:pos="2405"/>
         </w:tabs>
         <w:rPr>
+          <w:noProof/>
           <w:sz w:val="24"/>
           <w:szCs w:val="24"/>
         </w:rPr>
       </w:pPr>
       <w:r>
         <w:rPr>
+          <w:noProof/>
           <w:sz w:val="24"/>
           <w:szCs w:val="24"/>
         </w:rPr>
@@ -10290,6 +10320,7 @@
       </w:r>
       <w:r>
         <w:rPr>
+          <w:noProof/>
           <w:sz w:val="24"/>
           <w:szCs w:val="24"/>
         </w:rPr>
@@ -10307,12 +10338,14 @@
           <w:tab w:val="left" w:pos="2405"/>
         </w:tabs>
         <w:rPr>
+          <w:noProof/>
           <w:sz w:val="24"/>
           <w:szCs w:val="24"/>
         </w:rPr>
       </w:pPr>
       <w:r>
         <w:rPr>
+          <w:noProof/>
           <w:sz w:val="24"/>
           <w:szCs w:val="24"/>
         </w:rPr>
@@ -10320,6 +10353,7 @@
       </w:r>
       <w:r>
         <w:rPr>
+          <w:noProof/>
           <w:sz w:val="24"/>
           <w:szCs w:val="24"/>
         </w:rPr>
@@ -10337,23 +10371,18 @@
           <w:tab w:val="left" w:pos="2405"/>
         </w:tabs>
         <w:rPr>
+          <w:noProof/>
           <w:sz w:val="24"/>
           <w:szCs w:val="24"/>
         </w:rPr>
       </w:pPr>
       <w:r>
         <w:rPr>
+          <w:noProof/>
           <w:sz w:val="24"/>
           <w:szCs w:val="24"/>
         </w:rPr>
-        <w:t>c</w:t>
-      </w:r>
-      <w:r>
-        <w:rPr>
-          <w:sz w:val="24"/>
-          <w:szCs w:val="24"/>
-        </w:rPr>
-        <w:t>ourse</w:t>
+        <w:t>instructor_rating</w:t>
       </w:r>
     </w:p>
     <w:p>
@@ -10367,52 +10396,84 @@
           <w:tab w:val="left" w:pos="2405"/>
         </w:tabs>
         <w:rPr>
+          <w:noProof/>
           <w:sz w:val="24"/>
           <w:szCs w:val="24"/>
         </w:rPr>
       </w:pPr>
       <w:r>
         <w:rPr>
+          <w:noProof/>
           <w:sz w:val="24"/>
           <w:szCs w:val="24"/>
         </w:rPr>
-        <w:t>s</w:t>
-      </w:r>
-      <w:r>
-        <w:rPr>
+        <w:t>c</w:t>
+      </w:r>
+      <w:r>
+        <w:rPr>
+          <w:noProof/>
           <w:sz w:val="24"/>
           <w:szCs w:val="24"/>
         </w:rPr>
-        <w:t>tudent</w:t>
+        <w:t>ourse</w:t>
       </w:r>
     </w:p>
     <w:p>
       <w:pPr>
+        <w:pStyle w:val="ListParagraph"/>
+        <w:numPr>
+          <w:ilvl w:val="0"/>
+          <w:numId w:val="5"/>
+        </w:numPr>
         <w:tabs>
           <w:tab w:val="left" w:pos="2405"/>
         </w:tabs>
         <w:rPr>
+          <w:noProof/>
           <w:sz w:val="24"/>
           <w:szCs w:val="24"/>
         </w:rPr>
       </w:pPr>
+      <w:r>
+        <w:rPr>
+          <w:noProof/>
+          <w:sz w:val="24"/>
+          <w:szCs w:val="24"/>
+        </w:rPr>
+        <w:t>course_rating</w:t>
+      </w:r>
     </w:p>
     <w:p>
       <w:pPr>
+        <w:pStyle w:val="ListParagraph"/>
+        <w:numPr>
+          <w:ilvl w:val="0"/>
+          <w:numId w:val="5"/>
+        </w:numPr>
         <w:tabs>
           <w:tab w:val="left" w:pos="2405"/>
         </w:tabs>
         <w:rPr>
+          <w:noProof/>
           <w:sz w:val="24"/>
           <w:szCs w:val="24"/>
         </w:rPr>
       </w:pPr>
       <w:r>
         <w:rPr>
+          <w:noProof/>
           <w:sz w:val="24"/>
           <w:szCs w:val="24"/>
         </w:rPr>
-        <w:t>So, I created triggers on these tables in order to set current time on modification_date column.</w:t>
+        <w:t>s</w:t>
+      </w:r>
+      <w:r>
+        <w:rPr>
+          <w:noProof/>
+          <w:sz w:val="24"/>
+          <w:szCs w:val="24"/>
+        </w:rPr>
+        <w:t>tudent</w:t>
       </w:r>
     </w:p>
     <w:p>
@@ -10421,17 +10482,11 @@
           <w:tab w:val="left" w:pos="2405"/>
         </w:tabs>
         <w:rPr>
+          <w:noProof/>
           <w:sz w:val="24"/>
           <w:szCs w:val="24"/>
         </w:rPr>
       </w:pPr>
-      <w:r>
-        <w:rPr>
-          <w:sz w:val="24"/>
-          <w:szCs w:val="24"/>
-        </w:rPr>
-        <w:t># IN DEVELOPMENT…</w:t>
-      </w:r>
     </w:p>
     <w:p>
       <w:pPr>
@@ -10439,10 +10494,1183 @@
           <w:tab w:val="left" w:pos="2405"/>
         </w:tabs>
         <w:rPr>
+          <w:noProof/>
           <w:sz w:val="24"/>
           <w:szCs w:val="24"/>
         </w:rPr>
       </w:pPr>
+      <w:r>
+        <w:rPr>
+          <w:noProof/>
+          <w:sz w:val="24"/>
+          <w:szCs w:val="24"/>
+        </w:rPr>
+        <w:t>So, I created triggers on these tables in order to set current time on modification_date column.</w:t>
+      </w:r>
+    </w:p>
+    <w:p>
+      <w:pPr>
+        <w:tabs>
+          <w:tab w:val="left" w:pos="2405"/>
+        </w:tabs>
+        <w:rPr>
+          <w:sz w:val="24"/>
+          <w:szCs w:val="24"/>
+        </w:rPr>
+      </w:pPr>
+    </w:p>
+    <w:p>
+      <w:pPr>
+        <w:tabs>
+          <w:tab w:val="left" w:pos="2040"/>
+        </w:tabs>
+        <w:rPr>
+          <w:noProof/>
+          <w:sz w:val="24"/>
+          <w:szCs w:val="24"/>
+        </w:rPr>
+      </w:pPr>
+      <w:r>
+        <w:rPr>
+          <w:noProof/>
+          <w:sz w:val="24"/>
+          <w:szCs w:val="24"/>
+        </w:rPr>
+        <w:t xml:space="preserve">Here is an overview of the </w:t>
+      </w:r>
+      <w:r>
+        <w:rPr>
+          <w:noProof/>
+          <w:sz w:val="24"/>
+          <w:szCs w:val="24"/>
+        </w:rPr>
+        <w:t>triggers</w:t>
+      </w:r>
+      <w:r>
+        <w:rPr>
+          <w:noProof/>
+          <w:sz w:val="24"/>
+          <w:szCs w:val="24"/>
+        </w:rPr>
+        <w:t>:</w:t>
+      </w:r>
+    </w:p>
+    <w:p>
+      <w:pPr>
+        <w:pStyle w:val="HTMLPreformatted"/>
+        <w:shd w:val="clear" w:color="auto" w:fill="2B2B2B"/>
+        <w:rPr>
+          <w:noProof/>
+          <w:color w:val="A9B7C6"/>
+        </w:rPr>
+      </w:pPr>
+      <w:r>
+        <w:rPr>
+          <w:noProof/>
+          <w:color w:val="CC7832"/>
+        </w:rPr>
+        <w:t xml:space="preserve">CREATE OR REPLACE FUNCTION </w:t>
+      </w:r>
+      <w:r>
+        <w:rPr>
+          <w:noProof/>
+          <w:color w:val="A9B7C6"/>
+        </w:rPr>
+        <w:t xml:space="preserve">change_modification_date() RETURNS </w:t>
+      </w:r>
+      <w:r>
+        <w:rPr>
+          <w:noProof/>
+          <w:color w:val="CC7832"/>
+        </w:rPr>
+        <w:t xml:space="preserve">TRIGGER LANGUAGE </w:t>
+      </w:r>
+      <w:r>
+        <w:rPr>
+          <w:noProof/>
+          <w:color w:val="A9B7C6"/>
+        </w:rPr>
+        <w:t xml:space="preserve">plpgsql  </w:t>
+      </w:r>
+      <w:r>
+        <w:rPr>
+          <w:noProof/>
+          <w:color w:val="CC7832"/>
+        </w:rPr>
+        <w:t>AS</w:t>
+      </w:r>
+      <w:r>
+        <w:rPr>
+          <w:noProof/>
+          <w:color w:val="CC7832"/>
+        </w:rPr>
+        <w:br/>
+      </w:r>
+      <w:r>
+        <w:rPr>
+          <w:noProof/>
+          <w:color w:val="A9B7C6"/>
+        </w:rPr>
+        <w:t xml:space="preserve">$$ </w:t>
+      </w:r>
+      <w:r>
+        <w:rPr>
+          <w:noProof/>
+          <w:color w:val="CC7832"/>
+        </w:rPr>
+        <w:t>BEGIN</w:t>
+      </w:r>
+      <w:r>
+        <w:rPr>
+          <w:noProof/>
+          <w:color w:val="CC7832"/>
+        </w:rPr>
+        <w:br/>
+        <w:t xml:space="preserve">   NEW</w:t>
+      </w:r>
+      <w:r>
+        <w:rPr>
+          <w:noProof/>
+          <w:color w:val="A9B7C6"/>
+        </w:rPr>
+        <w:t>.modification_date = NOW();</w:t>
+      </w:r>
+      <w:r>
+        <w:rPr>
+          <w:noProof/>
+          <w:color w:val="A9B7C6"/>
+        </w:rPr>
+        <w:br/>
+        <w:t xml:space="preserve">   </w:t>
+      </w:r>
+      <w:r>
+        <w:rPr>
+          <w:noProof/>
+          <w:color w:val="CC7832"/>
+        </w:rPr>
+        <w:t>RETURN NEW</w:t>
+      </w:r>
+      <w:r>
+        <w:rPr>
+          <w:noProof/>
+          <w:color w:val="A9B7C6"/>
+        </w:rPr>
+        <w:t>;</w:t>
+      </w:r>
+      <w:r>
+        <w:rPr>
+          <w:noProof/>
+          <w:color w:val="A9B7C6"/>
+        </w:rPr>
+        <w:br/>
+      </w:r>
+      <w:r>
+        <w:rPr>
+          <w:noProof/>
+          <w:color w:val="CC7832"/>
+        </w:rPr>
+        <w:t>END</w:t>
+      </w:r>
+      <w:r>
+        <w:rPr>
+          <w:noProof/>
+          <w:color w:val="A9B7C6"/>
+        </w:rPr>
+        <w:t>; $$;</w:t>
+      </w:r>
+      <w:r>
+        <w:rPr>
+          <w:noProof/>
+          <w:color w:val="A9B7C6"/>
+        </w:rPr>
+        <w:br/>
+      </w:r>
+      <w:r>
+        <w:rPr>
+          <w:noProof/>
+          <w:color w:val="A9B7C6"/>
+        </w:rPr>
+        <w:br/>
+      </w:r>
+      <w:r>
+        <w:rPr>
+          <w:noProof/>
+          <w:color w:val="A9B7C6"/>
+        </w:rPr>
+        <w:br/>
+      </w:r>
+      <w:r>
+        <w:rPr>
+          <w:noProof/>
+          <w:color w:val="CC7832"/>
+        </w:rPr>
+        <w:t xml:space="preserve">CREATE TRIGGER </w:t>
+      </w:r>
+      <w:r>
+        <w:rPr>
+          <w:noProof/>
+          <w:color w:val="A9B7C6"/>
+        </w:rPr>
+        <w:t>assistant_update_modification_date</w:t>
+      </w:r>
+      <w:r>
+        <w:rPr>
+          <w:noProof/>
+          <w:color w:val="A9B7C6"/>
+        </w:rPr>
+        <w:br/>
+        <w:t xml:space="preserve">  </w:t>
+      </w:r>
+      <w:r>
+        <w:rPr>
+          <w:noProof/>
+          <w:color w:val="CC7832"/>
+        </w:rPr>
+        <w:t>BEFORE UPDATE</w:t>
+      </w:r>
+      <w:r>
+        <w:rPr>
+          <w:noProof/>
+          <w:color w:val="CC7832"/>
+        </w:rPr>
+        <w:br/>
+        <w:t xml:space="preserve">  ON </w:t>
+      </w:r>
+      <w:r>
+        <w:rPr>
+          <w:noProof/>
+          <w:color w:val="A9B7C6"/>
+        </w:rPr>
+        <w:t>assistant</w:t>
+      </w:r>
+      <w:r>
+        <w:rPr>
+          <w:noProof/>
+          <w:color w:val="A9B7C6"/>
+        </w:rPr>
+        <w:br/>
+        <w:t xml:space="preserve">  </w:t>
+      </w:r>
+      <w:r>
+        <w:rPr>
+          <w:noProof/>
+          <w:color w:val="CC7832"/>
+        </w:rPr>
+        <w:t>FOR EACH ROW</w:t>
+      </w:r>
+      <w:r>
+        <w:rPr>
+          <w:noProof/>
+          <w:color w:val="CC7832"/>
+        </w:rPr>
+        <w:br/>
+        <w:t xml:space="preserve">  EXECUTE PROCEDURE </w:t>
+      </w:r>
+      <w:r>
+        <w:rPr>
+          <w:noProof/>
+          <w:color w:val="A9B7C6"/>
+        </w:rPr>
+        <w:t>change_modification_date();</w:t>
+      </w:r>
+    </w:p>
+    <w:p>
+      <w:pPr>
+        <w:pStyle w:val="HTMLPreformatted"/>
+        <w:shd w:val="clear" w:color="auto" w:fill="2B2B2B"/>
+        <w:rPr>
+          <w:noProof/>
+          <w:color w:val="A9B7C6"/>
+        </w:rPr>
+      </w:pPr>
+      <w:r>
+        <w:rPr>
+          <w:noProof/>
+          <w:color w:val="A9B7C6"/>
+        </w:rPr>
+        <w:br/>
+        <w:t xml:space="preserve">  </w:t>
+      </w:r>
+      <w:r>
+        <w:rPr>
+          <w:noProof/>
+          <w:color w:val="A9B7C6"/>
+        </w:rPr>
+        <w:br/>
+      </w:r>
+      <w:r>
+        <w:rPr>
+          <w:noProof/>
+          <w:color w:val="CC7832"/>
+        </w:rPr>
+        <w:t xml:space="preserve">CREATE TRIGGER </w:t>
+      </w:r>
+      <w:r>
+        <w:rPr>
+          <w:noProof/>
+          <w:color w:val="A9B7C6"/>
+        </w:rPr>
+        <w:t>category_update_modification_date</w:t>
+      </w:r>
+      <w:r>
+        <w:rPr>
+          <w:noProof/>
+          <w:color w:val="A9B7C6"/>
+        </w:rPr>
+        <w:br/>
+        <w:t xml:space="preserve">  </w:t>
+      </w:r>
+      <w:r>
+        <w:rPr>
+          <w:noProof/>
+          <w:color w:val="CC7832"/>
+        </w:rPr>
+        <w:t>BEFORE UPDATE</w:t>
+      </w:r>
+      <w:r>
+        <w:rPr>
+          <w:noProof/>
+          <w:color w:val="CC7832"/>
+        </w:rPr>
+        <w:br/>
+        <w:t xml:space="preserve">  ON </w:t>
+      </w:r>
+      <w:r>
+        <w:rPr>
+          <w:noProof/>
+          <w:color w:val="A9B7C6"/>
+        </w:rPr>
+        <w:t>category</w:t>
+      </w:r>
+      <w:r>
+        <w:rPr>
+          <w:noProof/>
+          <w:color w:val="A9B7C6"/>
+        </w:rPr>
+        <w:br/>
+        <w:t xml:space="preserve">  </w:t>
+      </w:r>
+      <w:r>
+        <w:rPr>
+          <w:noProof/>
+          <w:color w:val="CC7832"/>
+        </w:rPr>
+        <w:t>FOR EACH ROW</w:t>
+      </w:r>
+      <w:r>
+        <w:rPr>
+          <w:noProof/>
+          <w:color w:val="CC7832"/>
+        </w:rPr>
+        <w:br/>
+        <w:t xml:space="preserve">  EXECUTE PROCEDURE </w:t>
+      </w:r>
+      <w:r>
+        <w:rPr>
+          <w:noProof/>
+          <w:color w:val="A9B7C6"/>
+        </w:rPr>
+        <w:t>change_modification_date();</w:t>
+      </w:r>
+    </w:p>
+    <w:p>
+      <w:pPr>
+        <w:pStyle w:val="HTMLPreformatted"/>
+        <w:shd w:val="clear" w:color="auto" w:fill="2B2B2B"/>
+        <w:rPr>
+          <w:noProof/>
+          <w:color w:val="A9B7C6"/>
+        </w:rPr>
+      </w:pPr>
+      <w:r>
+        <w:rPr>
+          <w:noProof/>
+          <w:color w:val="A9B7C6"/>
+        </w:rPr>
+        <w:br/>
+        <w:t xml:space="preserve">  </w:t>
+      </w:r>
+      <w:r>
+        <w:rPr>
+          <w:noProof/>
+          <w:color w:val="A9B7C6"/>
+        </w:rPr>
+        <w:br/>
+      </w:r>
+      <w:r>
+        <w:rPr>
+          <w:noProof/>
+          <w:color w:val="CC7832"/>
+        </w:rPr>
+        <w:t xml:space="preserve">CREATE TRIGGER </w:t>
+      </w:r>
+      <w:r>
+        <w:rPr>
+          <w:noProof/>
+          <w:color w:val="A9B7C6"/>
+        </w:rPr>
+        <w:t>subcategory_update_modification_date</w:t>
+      </w:r>
+      <w:r>
+        <w:rPr>
+          <w:noProof/>
+          <w:color w:val="A9B7C6"/>
+        </w:rPr>
+        <w:br/>
+        <w:t xml:space="preserve">  </w:t>
+      </w:r>
+      <w:r>
+        <w:rPr>
+          <w:noProof/>
+          <w:color w:val="CC7832"/>
+        </w:rPr>
+        <w:t>BEFORE UPDATE</w:t>
+      </w:r>
+      <w:r>
+        <w:rPr>
+          <w:noProof/>
+          <w:color w:val="CC7832"/>
+        </w:rPr>
+        <w:br/>
+        <w:t xml:space="preserve">  ON </w:t>
+      </w:r>
+      <w:r>
+        <w:rPr>
+          <w:noProof/>
+          <w:color w:val="A9B7C6"/>
+        </w:rPr>
+        <w:t>subcategory</w:t>
+      </w:r>
+      <w:r>
+        <w:rPr>
+          <w:noProof/>
+          <w:color w:val="A9B7C6"/>
+        </w:rPr>
+        <w:br/>
+        <w:t xml:space="preserve">  </w:t>
+      </w:r>
+      <w:r>
+        <w:rPr>
+          <w:noProof/>
+          <w:color w:val="CC7832"/>
+        </w:rPr>
+        <w:t>FOR EACH ROW</w:t>
+      </w:r>
+      <w:r>
+        <w:rPr>
+          <w:noProof/>
+          <w:color w:val="CC7832"/>
+        </w:rPr>
+        <w:br/>
+        <w:t xml:space="preserve">  EXECUTE PROCEDURE </w:t>
+      </w:r>
+      <w:r>
+        <w:rPr>
+          <w:noProof/>
+          <w:color w:val="A9B7C6"/>
+        </w:rPr>
+        <w:t>change_modification_date();</w:t>
+      </w:r>
+    </w:p>
+    <w:p>
+      <w:pPr>
+        <w:pStyle w:val="HTMLPreformatted"/>
+        <w:shd w:val="clear" w:color="auto" w:fill="2B2B2B"/>
+        <w:rPr>
+          <w:noProof/>
+          <w:color w:val="A9B7C6"/>
+        </w:rPr>
+      </w:pPr>
+      <w:r>
+        <w:rPr>
+          <w:noProof/>
+          <w:color w:val="A9B7C6"/>
+        </w:rPr>
+        <w:br/>
+        <w:t xml:space="preserve">  </w:t>
+      </w:r>
+      <w:r>
+        <w:rPr>
+          <w:noProof/>
+          <w:color w:val="A9B7C6"/>
+        </w:rPr>
+        <w:br/>
+      </w:r>
+      <w:r>
+        <w:rPr>
+          <w:noProof/>
+          <w:color w:val="CC7832"/>
+        </w:rPr>
+        <w:t xml:space="preserve">CREATE TRIGGER </w:t>
+      </w:r>
+      <w:r>
+        <w:rPr>
+          <w:noProof/>
+          <w:color w:val="A9B7C6"/>
+        </w:rPr>
+        <w:t>topic_update_modification_date</w:t>
+      </w:r>
+      <w:r>
+        <w:rPr>
+          <w:noProof/>
+          <w:color w:val="A9B7C6"/>
+        </w:rPr>
+        <w:br/>
+        <w:t xml:space="preserve">  </w:t>
+      </w:r>
+      <w:r>
+        <w:rPr>
+          <w:noProof/>
+          <w:color w:val="CC7832"/>
+        </w:rPr>
+        <w:t>BEFORE UPDATE</w:t>
+      </w:r>
+      <w:r>
+        <w:rPr>
+          <w:noProof/>
+          <w:color w:val="CC7832"/>
+        </w:rPr>
+        <w:br/>
+        <w:t xml:space="preserve">  ON </w:t>
+      </w:r>
+      <w:r>
+        <w:rPr>
+          <w:noProof/>
+          <w:color w:val="A9B7C6"/>
+        </w:rPr>
+        <w:t>topic</w:t>
+      </w:r>
+      <w:r>
+        <w:rPr>
+          <w:noProof/>
+          <w:color w:val="A9B7C6"/>
+        </w:rPr>
+        <w:br/>
+        <w:t xml:space="preserve">  </w:t>
+      </w:r>
+      <w:r>
+        <w:rPr>
+          <w:noProof/>
+          <w:color w:val="CC7832"/>
+        </w:rPr>
+        <w:t>FOR EACH ROW</w:t>
+      </w:r>
+      <w:r>
+        <w:rPr>
+          <w:noProof/>
+          <w:color w:val="CC7832"/>
+        </w:rPr>
+        <w:br/>
+        <w:t xml:space="preserve">  EXECUTE PROCEDURE </w:t>
+      </w:r>
+      <w:r>
+        <w:rPr>
+          <w:noProof/>
+          <w:color w:val="A9B7C6"/>
+        </w:rPr>
+        <w:t>change_modification_date();</w:t>
+      </w:r>
+    </w:p>
+    <w:p>
+      <w:pPr>
+        <w:pStyle w:val="HTMLPreformatted"/>
+        <w:shd w:val="clear" w:color="auto" w:fill="2B2B2B"/>
+        <w:rPr>
+          <w:noProof/>
+          <w:color w:val="A9B7C6"/>
+        </w:rPr>
+      </w:pPr>
+      <w:r>
+        <w:rPr>
+          <w:noProof/>
+          <w:color w:val="A9B7C6"/>
+        </w:rPr>
+        <w:br/>
+        <w:t xml:space="preserve">  </w:t>
+      </w:r>
+      <w:r>
+        <w:rPr>
+          <w:noProof/>
+          <w:color w:val="A9B7C6"/>
+        </w:rPr>
+        <w:br/>
+      </w:r>
+      <w:r>
+        <w:rPr>
+          <w:noProof/>
+          <w:color w:val="CC7832"/>
+        </w:rPr>
+        <w:t xml:space="preserve">CREATE TRIGGER </w:t>
+      </w:r>
+      <w:r>
+        <w:rPr>
+          <w:noProof/>
+          <w:color w:val="A9B7C6"/>
+        </w:rPr>
+        <w:t>university_update_modification_date</w:t>
+      </w:r>
+      <w:r>
+        <w:rPr>
+          <w:noProof/>
+          <w:color w:val="A9B7C6"/>
+        </w:rPr>
+        <w:br/>
+        <w:t xml:space="preserve">  </w:t>
+      </w:r>
+      <w:r>
+        <w:rPr>
+          <w:noProof/>
+          <w:color w:val="CC7832"/>
+        </w:rPr>
+        <w:t>BEFORE UPDATE</w:t>
+      </w:r>
+      <w:r>
+        <w:rPr>
+          <w:noProof/>
+          <w:color w:val="CC7832"/>
+        </w:rPr>
+        <w:br/>
+        <w:t xml:space="preserve">  ON </w:t>
+      </w:r>
+      <w:r>
+        <w:rPr>
+          <w:noProof/>
+          <w:color w:val="A9B7C6"/>
+        </w:rPr>
+        <w:t>university</w:t>
+      </w:r>
+      <w:r>
+        <w:rPr>
+          <w:noProof/>
+          <w:color w:val="A9B7C6"/>
+        </w:rPr>
+        <w:br/>
+        <w:t xml:space="preserve">  </w:t>
+      </w:r>
+      <w:r>
+        <w:rPr>
+          <w:noProof/>
+          <w:color w:val="CC7832"/>
+        </w:rPr>
+        <w:t>FOR EACH ROW</w:t>
+      </w:r>
+      <w:r>
+        <w:rPr>
+          <w:noProof/>
+          <w:color w:val="CC7832"/>
+        </w:rPr>
+        <w:br/>
+        <w:t xml:space="preserve">  EXECUTE PROCEDURE </w:t>
+      </w:r>
+      <w:r>
+        <w:rPr>
+          <w:noProof/>
+          <w:color w:val="A9B7C6"/>
+        </w:rPr>
+        <w:t>change_modification_date();</w:t>
+      </w:r>
+    </w:p>
+    <w:p>
+      <w:pPr>
+        <w:pStyle w:val="HTMLPreformatted"/>
+        <w:shd w:val="clear" w:color="auto" w:fill="2B2B2B"/>
+        <w:rPr>
+          <w:noProof/>
+          <w:color w:val="A9B7C6"/>
+        </w:rPr>
+      </w:pPr>
+      <w:r>
+        <w:rPr>
+          <w:noProof/>
+          <w:color w:val="A9B7C6"/>
+        </w:rPr>
+        <w:br/>
+        <w:t xml:space="preserve">  </w:t>
+      </w:r>
+      <w:r>
+        <w:rPr>
+          <w:noProof/>
+          <w:color w:val="A9B7C6"/>
+        </w:rPr>
+        <w:br/>
+      </w:r>
+      <w:r>
+        <w:rPr>
+          <w:noProof/>
+          <w:color w:val="CC7832"/>
+        </w:rPr>
+        <w:t xml:space="preserve">CREATE TRIGGER </w:t>
+      </w:r>
+      <w:r>
+        <w:rPr>
+          <w:noProof/>
+          <w:color w:val="A9B7C6"/>
+        </w:rPr>
+        <w:t>instructor_update_modification_date</w:t>
+      </w:r>
+      <w:r>
+        <w:rPr>
+          <w:noProof/>
+          <w:color w:val="A9B7C6"/>
+        </w:rPr>
+        <w:br/>
+        <w:t xml:space="preserve">  </w:t>
+      </w:r>
+      <w:r>
+        <w:rPr>
+          <w:noProof/>
+          <w:color w:val="CC7832"/>
+        </w:rPr>
+        <w:t>BEFORE UPDATE</w:t>
+      </w:r>
+      <w:r>
+        <w:rPr>
+          <w:noProof/>
+          <w:color w:val="CC7832"/>
+        </w:rPr>
+        <w:br/>
+        <w:t xml:space="preserve">  ON </w:t>
+      </w:r>
+      <w:r>
+        <w:rPr>
+          <w:noProof/>
+          <w:color w:val="A9B7C6"/>
+        </w:rPr>
+        <w:t>instructor</w:t>
+      </w:r>
+      <w:r>
+        <w:rPr>
+          <w:noProof/>
+          <w:color w:val="A9B7C6"/>
+        </w:rPr>
+        <w:br/>
+        <w:t xml:space="preserve">  </w:t>
+      </w:r>
+      <w:r>
+        <w:rPr>
+          <w:noProof/>
+          <w:color w:val="CC7832"/>
+        </w:rPr>
+        <w:t>FOR EACH ROW</w:t>
+      </w:r>
+      <w:r>
+        <w:rPr>
+          <w:noProof/>
+          <w:color w:val="CC7832"/>
+        </w:rPr>
+        <w:br/>
+        <w:t xml:space="preserve">  EXECUTE PROCEDURE </w:t>
+      </w:r>
+      <w:r>
+        <w:rPr>
+          <w:noProof/>
+          <w:color w:val="A9B7C6"/>
+        </w:rPr>
+        <w:t>change_modification_date();</w:t>
+      </w:r>
+    </w:p>
+    <w:p>
+      <w:pPr>
+        <w:pStyle w:val="HTMLPreformatted"/>
+        <w:shd w:val="clear" w:color="auto" w:fill="2B2B2B"/>
+        <w:rPr>
+          <w:noProof/>
+          <w:color w:val="A9B7C6"/>
+        </w:rPr>
+      </w:pPr>
+      <w:r>
+        <w:rPr>
+          <w:noProof/>
+          <w:color w:val="A9B7C6"/>
+        </w:rPr>
+        <w:br/>
+        <w:t xml:space="preserve">  </w:t>
+      </w:r>
+      <w:r>
+        <w:rPr>
+          <w:noProof/>
+          <w:color w:val="A9B7C6"/>
+        </w:rPr>
+        <w:br/>
+      </w:r>
+      <w:r>
+        <w:rPr>
+          <w:noProof/>
+          <w:color w:val="CC7832"/>
+        </w:rPr>
+        <w:t xml:space="preserve">CREATE TRIGGER </w:t>
+      </w:r>
+      <w:r>
+        <w:rPr>
+          <w:noProof/>
+          <w:color w:val="A9B7C6"/>
+        </w:rPr>
+        <w:t>instructor_rating_update_modification_date</w:t>
+      </w:r>
+      <w:r>
+        <w:rPr>
+          <w:noProof/>
+          <w:color w:val="A9B7C6"/>
+        </w:rPr>
+        <w:br/>
+        <w:t xml:space="preserve">  </w:t>
+      </w:r>
+      <w:r>
+        <w:rPr>
+          <w:noProof/>
+          <w:color w:val="CC7832"/>
+        </w:rPr>
+        <w:t>BEFORE UPDATE</w:t>
+      </w:r>
+      <w:r>
+        <w:rPr>
+          <w:noProof/>
+          <w:color w:val="CC7832"/>
+        </w:rPr>
+        <w:br/>
+      </w:r>
+      <w:r>
+        <w:rPr>
+          <w:noProof/>
+          <w:color w:val="CC7832"/>
+        </w:rPr>
+        <w:lastRenderedPageBreak/>
+        <w:t xml:space="preserve">  ON </w:t>
+      </w:r>
+      <w:r>
+        <w:rPr>
+          <w:noProof/>
+          <w:color w:val="A9B7C6"/>
+        </w:rPr>
+        <w:t>instructor_rating</w:t>
+      </w:r>
+      <w:r>
+        <w:rPr>
+          <w:noProof/>
+          <w:color w:val="A9B7C6"/>
+        </w:rPr>
+        <w:br/>
+        <w:t xml:space="preserve">  </w:t>
+      </w:r>
+      <w:r>
+        <w:rPr>
+          <w:noProof/>
+          <w:color w:val="CC7832"/>
+        </w:rPr>
+        <w:t>FOR EACH ROW</w:t>
+      </w:r>
+      <w:r>
+        <w:rPr>
+          <w:noProof/>
+          <w:color w:val="CC7832"/>
+        </w:rPr>
+        <w:br/>
+        <w:t xml:space="preserve">  EXECUTE PROCEDURE </w:t>
+      </w:r>
+      <w:r>
+        <w:rPr>
+          <w:noProof/>
+          <w:color w:val="A9B7C6"/>
+        </w:rPr>
+        <w:t>change_modification_date();</w:t>
+      </w:r>
+    </w:p>
+    <w:p>
+      <w:pPr>
+        <w:pStyle w:val="HTMLPreformatted"/>
+        <w:shd w:val="clear" w:color="auto" w:fill="2B2B2B"/>
+        <w:rPr>
+          <w:noProof/>
+          <w:color w:val="A9B7C6"/>
+        </w:rPr>
+      </w:pPr>
+      <w:r>
+        <w:rPr>
+          <w:noProof/>
+          <w:color w:val="A9B7C6"/>
+        </w:rPr>
+        <w:br/>
+        <w:t xml:space="preserve">  </w:t>
+      </w:r>
+      <w:r>
+        <w:rPr>
+          <w:noProof/>
+          <w:color w:val="A9B7C6"/>
+        </w:rPr>
+        <w:br/>
+      </w:r>
+      <w:r>
+        <w:rPr>
+          <w:noProof/>
+          <w:color w:val="CC7832"/>
+        </w:rPr>
+        <w:t xml:space="preserve">CREATE TRIGGER </w:t>
+      </w:r>
+      <w:r>
+        <w:rPr>
+          <w:noProof/>
+          <w:color w:val="A9B7C6"/>
+        </w:rPr>
+        <w:t>course_update_modification_date</w:t>
+      </w:r>
+      <w:r>
+        <w:rPr>
+          <w:noProof/>
+          <w:color w:val="A9B7C6"/>
+        </w:rPr>
+        <w:br/>
+        <w:t xml:space="preserve">  </w:t>
+      </w:r>
+      <w:r>
+        <w:rPr>
+          <w:noProof/>
+          <w:color w:val="CC7832"/>
+        </w:rPr>
+        <w:t>BEFORE UPDATE</w:t>
+      </w:r>
+      <w:r>
+        <w:rPr>
+          <w:noProof/>
+          <w:color w:val="CC7832"/>
+        </w:rPr>
+        <w:br/>
+        <w:t xml:space="preserve">  ON </w:t>
+      </w:r>
+      <w:r>
+        <w:rPr>
+          <w:noProof/>
+          <w:color w:val="A9B7C6"/>
+        </w:rPr>
+        <w:t>course</w:t>
+      </w:r>
+      <w:r>
+        <w:rPr>
+          <w:noProof/>
+          <w:color w:val="A9B7C6"/>
+        </w:rPr>
+        <w:br/>
+        <w:t xml:space="preserve">  </w:t>
+      </w:r>
+      <w:r>
+        <w:rPr>
+          <w:noProof/>
+          <w:color w:val="CC7832"/>
+        </w:rPr>
+        <w:t>FOR EACH ROW</w:t>
+      </w:r>
+      <w:r>
+        <w:rPr>
+          <w:noProof/>
+          <w:color w:val="CC7832"/>
+        </w:rPr>
+        <w:br/>
+        <w:t xml:space="preserve">  EXECUTE PROCEDURE </w:t>
+      </w:r>
+      <w:r>
+        <w:rPr>
+          <w:noProof/>
+          <w:color w:val="A9B7C6"/>
+        </w:rPr>
+        <w:t>change_modification_date();</w:t>
+      </w:r>
+    </w:p>
+    <w:p>
+      <w:pPr>
+        <w:pStyle w:val="HTMLPreformatted"/>
+        <w:shd w:val="clear" w:color="auto" w:fill="2B2B2B"/>
+        <w:rPr>
+          <w:noProof/>
+          <w:color w:val="A9B7C6"/>
+        </w:rPr>
+      </w:pPr>
+      <w:r>
+        <w:rPr>
+          <w:noProof/>
+          <w:color w:val="A9B7C6"/>
+        </w:rPr>
+        <w:br/>
+        <w:t xml:space="preserve">  </w:t>
+      </w:r>
+      <w:r>
+        <w:rPr>
+          <w:noProof/>
+          <w:color w:val="A9B7C6"/>
+        </w:rPr>
+        <w:br/>
+      </w:r>
+      <w:r>
+        <w:rPr>
+          <w:noProof/>
+          <w:color w:val="CC7832"/>
+        </w:rPr>
+        <w:t xml:space="preserve">CREATE TRIGGER </w:t>
+      </w:r>
+      <w:r>
+        <w:rPr>
+          <w:noProof/>
+          <w:color w:val="A9B7C6"/>
+        </w:rPr>
+        <w:t>course_rating_update_modification_date</w:t>
+      </w:r>
+      <w:r>
+        <w:rPr>
+          <w:noProof/>
+          <w:color w:val="A9B7C6"/>
+        </w:rPr>
+        <w:br/>
+        <w:t xml:space="preserve">  </w:t>
+      </w:r>
+      <w:r>
+        <w:rPr>
+          <w:noProof/>
+          <w:color w:val="CC7832"/>
+        </w:rPr>
+        <w:t>BEFORE UPDATE</w:t>
+      </w:r>
+      <w:r>
+        <w:rPr>
+          <w:noProof/>
+          <w:color w:val="CC7832"/>
+        </w:rPr>
+        <w:br/>
+        <w:t xml:space="preserve">  ON </w:t>
+      </w:r>
+      <w:r>
+        <w:rPr>
+          <w:noProof/>
+          <w:color w:val="A9B7C6"/>
+        </w:rPr>
+        <w:t>course_rating</w:t>
+      </w:r>
+      <w:r>
+        <w:rPr>
+          <w:noProof/>
+          <w:color w:val="A9B7C6"/>
+        </w:rPr>
+        <w:br/>
+        <w:t xml:space="preserve">  </w:t>
+      </w:r>
+      <w:r>
+        <w:rPr>
+          <w:noProof/>
+          <w:color w:val="CC7832"/>
+        </w:rPr>
+        <w:t>FOR EACH ROW</w:t>
+      </w:r>
+      <w:r>
+        <w:rPr>
+          <w:noProof/>
+          <w:color w:val="CC7832"/>
+        </w:rPr>
+        <w:br/>
+        <w:t xml:space="preserve">  EXECUTE PROCEDURE </w:t>
+      </w:r>
+      <w:r>
+        <w:rPr>
+          <w:noProof/>
+          <w:color w:val="A9B7C6"/>
+        </w:rPr>
+        <w:t>change_modification_date();</w:t>
+      </w:r>
+    </w:p>
+    <w:p>
+      <w:pPr>
+        <w:pStyle w:val="HTMLPreformatted"/>
+        <w:shd w:val="clear" w:color="auto" w:fill="2B2B2B"/>
+        <w:rPr>
+          <w:noProof/>
+          <w:color w:val="A9B7C6"/>
+        </w:rPr>
+      </w:pPr>
+      <w:r>
+        <w:rPr>
+          <w:noProof/>
+          <w:color w:val="A9B7C6"/>
+        </w:rPr>
+        <w:br/>
+        <w:t xml:space="preserve">  </w:t>
+      </w:r>
+      <w:r>
+        <w:rPr>
+          <w:noProof/>
+          <w:color w:val="A9B7C6"/>
+        </w:rPr>
+        <w:br/>
+      </w:r>
+      <w:r>
+        <w:rPr>
+          <w:noProof/>
+          <w:color w:val="CC7832"/>
+        </w:rPr>
+        <w:t xml:space="preserve">CREATE TRIGGER </w:t>
+      </w:r>
+      <w:r>
+        <w:rPr>
+          <w:noProof/>
+          <w:color w:val="A9B7C6"/>
+        </w:rPr>
+        <w:t>student_update_modification_date</w:t>
+      </w:r>
+      <w:r>
+        <w:rPr>
+          <w:noProof/>
+          <w:color w:val="A9B7C6"/>
+        </w:rPr>
+        <w:br/>
+        <w:t xml:space="preserve">  </w:t>
+      </w:r>
+      <w:r>
+        <w:rPr>
+          <w:noProof/>
+          <w:color w:val="CC7832"/>
+        </w:rPr>
+        <w:t>BEFORE UPDATE</w:t>
+      </w:r>
+      <w:r>
+        <w:rPr>
+          <w:noProof/>
+          <w:color w:val="CC7832"/>
+        </w:rPr>
+        <w:br/>
+        <w:t xml:space="preserve">  ON </w:t>
+      </w:r>
+      <w:r>
+        <w:rPr>
+          <w:noProof/>
+          <w:color w:val="A9B7C6"/>
+        </w:rPr>
+        <w:t>student</w:t>
+      </w:r>
+      <w:r>
+        <w:rPr>
+          <w:noProof/>
+          <w:color w:val="A9B7C6"/>
+        </w:rPr>
+        <w:br/>
+        <w:t xml:space="preserve">  </w:t>
+      </w:r>
+      <w:r>
+        <w:rPr>
+          <w:noProof/>
+          <w:color w:val="CC7832"/>
+        </w:rPr>
+        <w:t>FOR EACH ROW</w:t>
+      </w:r>
+      <w:r>
+        <w:rPr>
+          <w:noProof/>
+          <w:color w:val="CC7832"/>
+        </w:rPr>
+        <w:br/>
+        <w:t xml:space="preserve">  EXECUTE PROCEDURE </w:t>
+      </w:r>
+      <w:r>
+        <w:rPr>
+          <w:noProof/>
+          <w:color w:val="A9B7C6"/>
+        </w:rPr>
+        <w:t>change_modification_date();</w:t>
+      </w:r>
     </w:p>
     <w:sectPr>
       <w:pgSz w:w="12240" w:h="15840"/>
@@ -11388,7 +12616,7 @@
   <w:style w:type="paragraph" w:default="1" w:styleId="Normal">
     <w:name w:val="Normal"/>
     <w:qFormat/>
-    <w:rsid w:val="00587EA2"/>
+    <w:rsid w:val="00743683"/>
   </w:style>
   <w:style w:type="character" w:default="1" w:styleId="DefaultParagraphFont">
     <w:name w:val="Default Paragraph Font"/>

</xml_diff>